<commit_message>
added May Cinco D Mayo
</commit_message>
<xml_diff>
--- a/Assignment.docx
+++ b/Assignment.docx
@@ -56,6 +56,18 @@
       </w:pPr>
       <w:r>
         <w:t xml:space="preserve">April </w:t>
+      </w:r>
+    </w:p>
+    <w:p>
+      <w:pPr>
+        <w:pStyle w:val="ListParagraph"/>
+        <w:numPr>
+          <w:ilvl w:val="0"/>
+          <w:numId w:val="1"/>
+        </w:numPr>
+      </w:pPr>
+      <w:r>
+        <w:t>May</w:t>
       </w:r>
     </w:p>
     <w:sectPr>

</xml_diff>

<commit_message>
added June Commit 5
</commit_message>
<xml_diff>
--- a/Assignment.docx
+++ b/Assignment.docx
@@ -68,6 +68,18 @@
       </w:pPr>
       <w:r>
         <w:t>May</w:t>
+      </w:r>
+    </w:p>
+    <w:p>
+      <w:pPr>
+        <w:pStyle w:val="ListParagraph"/>
+        <w:numPr>
+          <w:ilvl w:val="0"/>
+          <w:numId w:val="1"/>
+        </w:numPr>
+      </w:pPr>
+      <w:r>
+        <w:t>June</w:t>
       </w:r>
     </w:p>
     <w:sectPr>

</xml_diff>